<commit_message>
Update research report security
</commit_message>
<xml_diff>
--- a/Documentatie/Research report/Research_report_2_Keycloak.docx
+++ b/Documentatie/Research report/Research_report_2_Keycloak.docx
@@ -3269,40 +3269,6 @@
       <w:pPr>
         <w:spacing w:after="200"/>
         <w:rPr>
-          <w:color w:val="161718" w:themeColor="text1"/>
-          <w:sz w:val="56"/>
-          <w:szCs w:val="56"/>
-        </w:rPr>
-      </w:pPr>
-      <w:proofErr w:type="spellStart"/>
-      <w:r>
-        <w:rPr>
-          <w:sz w:val="36"/>
-          <w:szCs w:val="14"/>
-        </w:rPr>
-        <w:t>estion</w:t>
-      </w:r>
-      <w:proofErr w:type="spellEnd"/>
-      <w:r>
-        <w:rPr>
-          <w:sz w:val="36"/>
-          <w:szCs w:val="14"/>
-        </w:rPr>
-        <w:t xml:space="preserve"> 4:</w:t>
-      </w:r>
-      <w:r>
-        <w:rPr>
-          <w:color w:val="161718" w:themeColor="text1"/>
-          <w:sz w:val="56"/>
-          <w:szCs w:val="56"/>
-        </w:rPr>
-        <w:t xml:space="preserve"> </w:t>
-      </w:r>
-    </w:p>
-    <w:p>
-      <w:pPr>
-        <w:spacing w:after="200"/>
-        <w:rPr>
           <w:rFonts w:ascii="Arial" w:hAnsi="Arial" w:cs="Arial"/>
           <w:b/>
           <w:bCs/>
@@ -3649,19 +3615,265 @@
         <w:spacing w:after="200"/>
         <w:rPr>
           <w:rFonts w:ascii="Arial" w:hAnsi="Arial" w:cs="Arial"/>
-          <w:color w:val="auto"/>
-          <w:szCs w:val="28"/>
-        </w:rPr>
-      </w:pPr>
-      <w:r>
-        <w:rPr>
-          <w:rFonts w:ascii="Arial" w:hAnsi="Arial" w:cs="Arial"/>
           <w:b/>
           <w:bCs/>
           <w:color w:val="auto"/>
         </w:rPr>
+      </w:pPr>
+      <w:r>
+        <w:rPr>
+          <w:rFonts w:ascii="Arial" w:hAnsi="Arial" w:cs="Arial"/>
+          <w:b/>
+          <w:bCs/>
+          <w:color w:val="auto"/>
+        </w:rPr>
         <w:lastRenderedPageBreak/>
         <w:t>SWOT analysis</w:t>
+      </w:r>
+    </w:p>
+    <w:p>
+      <w:pPr>
+        <w:spacing w:after="200"/>
+        <w:rPr>
+          <w:rFonts w:ascii="Arial" w:hAnsi="Arial" w:cs="Arial"/>
+          <w:b/>
+          <w:bCs/>
+          <w:color w:val="auto"/>
+        </w:rPr>
+      </w:pPr>
+    </w:p>
+    <w:p>
+      <w:pPr>
+        <w:spacing w:after="200"/>
+        <w:rPr>
+          <w:rFonts w:ascii="Arial" w:hAnsi="Arial" w:cs="Arial"/>
+          <w:b/>
+          <w:bCs/>
+          <w:color w:val="auto"/>
+          <w:szCs w:val="28"/>
+        </w:rPr>
+      </w:pPr>
+      <w:r>
+        <w:rPr>
+          <w:rFonts w:ascii="Arial" w:hAnsi="Arial" w:cs="Arial"/>
+          <w:b/>
+          <w:bCs/>
+          <w:color w:val="auto"/>
+          <w:szCs w:val="28"/>
+        </w:rPr>
+        <w:t>Strengths:</w:t>
+      </w:r>
+    </w:p>
+    <w:p>
+      <w:pPr>
+        <w:spacing w:after="200"/>
+        <w:rPr>
+          <w:rFonts w:ascii="Arial" w:hAnsi="Arial" w:cs="Arial"/>
+          <w:color w:val="auto"/>
+          <w:sz w:val="24"/>
+          <w:szCs w:val="24"/>
+        </w:rPr>
+      </w:pPr>
+      <w:r>
+        <w:rPr>
+          <w:rFonts w:ascii="Arial" w:hAnsi="Arial" w:cs="Arial"/>
+          <w:color w:val="auto"/>
+          <w:sz w:val="24"/>
+          <w:szCs w:val="24"/>
+        </w:rPr>
+        <w:t>KeyCloak provides features for access management, including Single Sign-On and Multi factor authentication.</w:t>
+      </w:r>
+      <w:r>
+        <w:rPr>
+          <w:rFonts w:ascii="Arial" w:hAnsi="Arial" w:cs="Arial"/>
+          <w:color w:val="auto"/>
+          <w:sz w:val="24"/>
+          <w:szCs w:val="24"/>
+        </w:rPr>
+        <w:t xml:space="preserve"> More however it can provide a customizable user interface, which could be applied to an online education platform.</w:t>
+      </w:r>
+    </w:p>
+    <w:p>
+      <w:pPr>
+        <w:spacing w:after="200"/>
+        <w:rPr>
+          <w:rFonts w:ascii="Arial" w:hAnsi="Arial" w:cs="Arial"/>
+          <w:b/>
+          <w:bCs/>
+          <w:color w:val="auto"/>
+          <w:szCs w:val="28"/>
+        </w:rPr>
+      </w:pPr>
+      <w:r>
+        <w:rPr>
+          <w:rFonts w:ascii="Arial" w:hAnsi="Arial" w:cs="Arial"/>
+          <w:b/>
+          <w:bCs/>
+          <w:color w:val="auto"/>
+          <w:szCs w:val="28"/>
+        </w:rPr>
+        <w:t>Weaknesses</w:t>
+      </w:r>
+      <w:r>
+        <w:rPr>
+          <w:rFonts w:ascii="Arial" w:hAnsi="Arial" w:cs="Arial"/>
+          <w:b/>
+          <w:bCs/>
+          <w:color w:val="auto"/>
+          <w:szCs w:val="28"/>
+        </w:rPr>
+        <w:t>:</w:t>
+      </w:r>
+    </w:p>
+    <w:p>
+      <w:pPr>
+        <w:spacing w:after="200"/>
+        <w:rPr>
+          <w:rFonts w:ascii="Arial" w:hAnsi="Arial" w:cs="Arial"/>
+          <w:color w:val="auto"/>
+          <w:sz w:val="24"/>
+          <w:szCs w:val="24"/>
+        </w:rPr>
+      </w:pPr>
+      <w:r>
+        <w:rPr>
+          <w:rFonts w:ascii="Arial" w:hAnsi="Arial" w:cs="Arial"/>
+          <w:color w:val="auto"/>
+          <w:sz w:val="24"/>
+          <w:szCs w:val="24"/>
+        </w:rPr>
+        <w:t xml:space="preserve">KeyCloak’s deployment and setup process can be difficult, especially if you do not wish to use Docker. </w:t>
+      </w:r>
+      <w:r>
+        <w:rPr>
+          <w:rFonts w:ascii="Arial" w:hAnsi="Arial" w:cs="Arial"/>
+          <w:color w:val="auto"/>
+          <w:sz w:val="24"/>
+          <w:szCs w:val="24"/>
+        </w:rPr>
+        <w:t xml:space="preserve">KeyCloak </w:t>
+      </w:r>
+      <w:r>
+        <w:rPr>
+          <w:rFonts w:ascii="Arial" w:hAnsi="Arial" w:cs="Arial"/>
+          <w:color w:val="auto"/>
+          <w:sz w:val="24"/>
+          <w:szCs w:val="24"/>
+        </w:rPr>
+        <w:t>can be resource-intensive, requiring significant server resources for optimal performance. This might be challenging with limited IT infrastructure.</w:t>
+      </w:r>
+    </w:p>
+    <w:p>
+      <w:pPr>
+        <w:spacing w:after="200"/>
+        <w:rPr>
+          <w:rFonts w:ascii="Arial" w:hAnsi="Arial" w:cs="Arial"/>
+          <w:b/>
+          <w:bCs/>
+          <w:color w:val="auto"/>
+          <w:szCs w:val="28"/>
+        </w:rPr>
+      </w:pPr>
+      <w:r>
+        <w:rPr>
+          <w:rFonts w:ascii="Arial" w:hAnsi="Arial" w:cs="Arial"/>
+          <w:b/>
+          <w:bCs/>
+          <w:color w:val="auto"/>
+          <w:szCs w:val="28"/>
+        </w:rPr>
+        <w:t>Opportunities</w:t>
+      </w:r>
+      <w:r>
+        <w:rPr>
+          <w:rFonts w:ascii="Arial" w:hAnsi="Arial" w:cs="Arial"/>
+          <w:b/>
+          <w:bCs/>
+          <w:color w:val="auto"/>
+          <w:szCs w:val="28"/>
+        </w:rPr>
+        <w:t>:</w:t>
+      </w:r>
+    </w:p>
+    <w:p>
+      <w:pPr>
+        <w:spacing w:after="200"/>
+        <w:rPr>
+          <w:rFonts w:ascii="Arial" w:hAnsi="Arial" w:cs="Arial"/>
+          <w:color w:val="auto"/>
+          <w:sz w:val="24"/>
+          <w:szCs w:val="24"/>
+        </w:rPr>
+      </w:pPr>
+      <w:r>
+        <w:rPr>
+          <w:rFonts w:ascii="Arial" w:hAnsi="Arial" w:cs="Arial"/>
+          <w:color w:val="auto"/>
+          <w:sz w:val="24"/>
+          <w:szCs w:val="24"/>
+        </w:rPr>
+        <w:t xml:space="preserve">Because of increasing awareness around data security and privacy, IAM solutions like KeyCloak are on the rise. This trend presents an opportunity for KeyCloak to expand its user base. </w:t>
+      </w:r>
+    </w:p>
+    <w:p>
+      <w:pPr>
+        <w:spacing w:after="200"/>
+        <w:rPr>
+          <w:rFonts w:ascii="Arial" w:hAnsi="Arial" w:cs="Arial"/>
+          <w:b/>
+          <w:bCs/>
+          <w:color w:val="auto"/>
+          <w:szCs w:val="28"/>
+        </w:rPr>
+      </w:pPr>
+      <w:r>
+        <w:rPr>
+          <w:rFonts w:ascii="Arial" w:hAnsi="Arial" w:cs="Arial"/>
+          <w:b/>
+          <w:bCs/>
+          <w:color w:val="auto"/>
+          <w:szCs w:val="28"/>
+        </w:rPr>
+        <w:t>Threats</w:t>
+      </w:r>
+      <w:r>
+        <w:rPr>
+          <w:rFonts w:ascii="Arial" w:hAnsi="Arial" w:cs="Arial"/>
+          <w:b/>
+          <w:bCs/>
+          <w:color w:val="auto"/>
+          <w:szCs w:val="28"/>
+        </w:rPr>
+        <w:t>:</w:t>
+      </w:r>
+    </w:p>
+    <w:p>
+      <w:pPr>
+        <w:spacing w:after="200"/>
+        <w:rPr>
+          <w:rFonts w:ascii="Arial" w:hAnsi="Arial" w:cs="Arial"/>
+          <w:color w:val="auto"/>
+          <w:sz w:val="24"/>
+          <w:szCs w:val="24"/>
+        </w:rPr>
+      </w:pPr>
+      <w:r>
+        <w:rPr>
+          <w:rFonts w:ascii="Arial" w:hAnsi="Arial" w:cs="Arial"/>
+          <w:color w:val="auto"/>
+          <w:sz w:val="24"/>
+          <w:szCs w:val="24"/>
+        </w:rPr>
+        <w:t>The fast pace of technological development in the cybersecurity and IAM fields means that KeyCloak needs to continually evolve to stay relevant. Another huge thread would be vulnerabilities within KeyCloak. Any significant security breach could damage KeyCloak’s reputation and user trust.</w:t>
+      </w:r>
+      <w:r>
+        <w:rPr>
+          <w:rFonts w:ascii="Arial" w:hAnsi="Arial" w:cs="Arial"/>
+          <w:color w:val="auto"/>
+          <w:sz w:val="24"/>
+          <w:szCs w:val="24"/>
+        </w:rPr>
+        <w:br/>
       </w:r>
     </w:p>
     <w:tbl>
@@ -3694,7 +3906,6 @@
                 <w:szCs w:val="10"/>
               </w:rPr>
             </w:pPr>
-            <w:proofErr w:type="spellStart"/>
             <w:r>
               <w:rPr>
                 <w:rFonts w:ascii="Arial" w:hAnsi="Arial" w:cs="Arial"/>
@@ -3703,7 +3914,6 @@
               </w:rPr>
               <w:t>KeyCloak</w:t>
             </w:r>
-            <w:proofErr w:type="spellEnd"/>
           </w:p>
         </w:tc>
         <w:tc>
@@ -3789,7 +3999,6 @@
           </w:tcPr>
           <w:p>
             <w:pPr>
-              <w:pStyle w:val="ListParagraph"/>
               <w:spacing w:before="240" w:after="200"/>
               <w:cnfStyle w:val="000000000000" w:firstRow="0" w:lastRow="0" w:firstColumn="0" w:lastColumn="0" w:oddVBand="0" w:evenVBand="0" w:oddHBand="0" w:evenHBand="0" w:firstRowFirstColumn="0" w:firstRowLastColumn="0" w:lastRowFirstColumn="0" w:lastRowLastColumn="0"/>
               <w:rPr>
@@ -3798,6 +4007,22 @@
                 <w:szCs w:val="10"/>
               </w:rPr>
             </w:pPr>
+            <w:r>
+              <w:rPr>
+                <w:rFonts w:ascii="Arial" w:hAnsi="Arial" w:cs="Arial"/>
+                <w:color w:val="161718" w:themeColor="text1"/>
+                <w:szCs w:val="10"/>
+              </w:rPr>
+              <w:t>KeyCloak provides features for access management</w:t>
+            </w:r>
+            <w:r>
+              <w:rPr>
+                <w:rFonts w:ascii="Arial" w:hAnsi="Arial" w:cs="Arial"/>
+                <w:color w:val="161718" w:themeColor="text1"/>
+                <w:szCs w:val="10"/>
+              </w:rPr>
+              <w:t>.</w:t>
+            </w:r>
           </w:p>
         </w:tc>
         <w:tc>
@@ -3814,6 +4039,14 @@
                 <w:szCs w:val="10"/>
               </w:rPr>
             </w:pPr>
+            <w:r>
+              <w:rPr>
+                <w:rFonts w:ascii="Arial" w:hAnsi="Arial" w:cs="Arial"/>
+                <w:color w:val="161718" w:themeColor="text1"/>
+                <w:szCs w:val="10"/>
+              </w:rPr>
+              <w:t>KeyCloak’s deployment and setup process can be difficult.</w:t>
+            </w:r>
           </w:p>
         </w:tc>
       </w:tr>
@@ -3849,7 +4082,6 @@
           </w:tcPr>
           <w:p>
             <w:pPr>
-              <w:pStyle w:val="ListParagraph"/>
               <w:spacing w:before="240" w:after="240"/>
               <w:cnfStyle w:val="000000000000" w:firstRow="0" w:lastRow="0" w:firstColumn="0" w:lastColumn="0" w:oddVBand="0" w:evenVBand="0" w:oddHBand="0" w:evenHBand="0" w:firstRowFirstColumn="0" w:firstRowLastColumn="0" w:lastRowFirstColumn="0" w:lastRowLastColumn="0"/>
               <w:rPr>
@@ -3858,6 +4090,14 @@
                 <w:szCs w:val="10"/>
               </w:rPr>
             </w:pPr>
+            <w:r>
+              <w:rPr>
+                <w:rFonts w:ascii="Arial" w:hAnsi="Arial" w:cs="Arial"/>
+                <w:color w:val="161718" w:themeColor="text1"/>
+                <w:szCs w:val="10"/>
+              </w:rPr>
+              <w:t>IAM solutions like KeyCloak are on the rise.</w:t>
+            </w:r>
           </w:p>
         </w:tc>
         <w:tc>
@@ -3866,7 +4106,6 @@
           </w:tcPr>
           <w:p>
             <w:pPr>
-              <w:pStyle w:val="ListParagraph"/>
               <w:spacing w:before="240" w:after="200"/>
               <w:cnfStyle w:val="000000000000" w:firstRow="0" w:lastRow="0" w:firstColumn="0" w:lastColumn="0" w:oddVBand="0" w:evenVBand="0" w:oddHBand="0" w:evenHBand="0" w:firstRowFirstColumn="0" w:firstRowLastColumn="0" w:lastRowFirstColumn="0" w:lastRowLastColumn="0"/>
               <w:rPr>
@@ -3875,18 +4114,32 @@
                 <w:szCs w:val="10"/>
               </w:rPr>
             </w:pPr>
-          </w:p>
-          <w:p>
-            <w:pPr>
-              <w:pStyle w:val="ListParagraph"/>
-              <w:spacing w:before="240" w:after="200"/>
-              <w:cnfStyle w:val="000000000000" w:firstRow="0" w:lastRow="0" w:firstColumn="0" w:lastColumn="0" w:oddVBand="0" w:evenVBand="0" w:oddHBand="0" w:evenHBand="0" w:firstRowFirstColumn="0" w:firstRowLastColumn="0" w:lastRowFirstColumn="0" w:lastRowLastColumn="0"/>
+            <w:r>
               <w:rPr>
                 <w:rFonts w:ascii="Arial" w:hAnsi="Arial" w:cs="Arial"/>
                 <w:color w:val="161718" w:themeColor="text1"/>
                 <w:szCs w:val="10"/>
               </w:rPr>
-            </w:pPr>
+              <w:t xml:space="preserve">The fast development in </w:t>
+            </w:r>
+            <w:proofErr w:type="gramStart"/>
+            <w:r>
+              <w:rPr>
+                <w:rFonts w:ascii="Arial" w:hAnsi="Arial" w:cs="Arial"/>
+                <w:color w:val="161718" w:themeColor="text1"/>
+                <w:szCs w:val="10"/>
+              </w:rPr>
+              <w:t>IAM  systems</w:t>
+            </w:r>
+            <w:proofErr w:type="gramEnd"/>
+            <w:r>
+              <w:rPr>
+                <w:rFonts w:ascii="Arial" w:hAnsi="Arial" w:cs="Arial"/>
+                <w:color w:val="161718" w:themeColor="text1"/>
+                <w:szCs w:val="10"/>
+              </w:rPr>
+              <w:t xml:space="preserve"> requires KeyCloak to stay updated</w:t>
+            </w:r>
           </w:p>
         </w:tc>
       </w:tr>
@@ -6819,6 +7072,118 @@
     </w:lvl>
   </w:abstractNum>
   <w:abstractNum w:abstractNumId="20" w15:restartNumberingAfterBreak="0">
+    <w:nsid w:val="77E01366"/>
+    <w:multiLevelType w:val="hybridMultilevel"/>
+    <w:tmpl w:val="B9EAE4AE"/>
+    <w:lvl w:ilvl="0" w:tplc="58C62EBE">
+      <w:numFmt w:val="bullet"/>
+      <w:lvlText w:val="-"/>
+      <w:lvlJc w:val="left"/>
+      <w:pPr>
+        <w:ind w:left="1080" w:hanging="360"/>
+      </w:pPr>
+      <w:rPr>
+        <w:rFonts w:ascii="Arial" w:eastAsiaTheme="minorEastAsia" w:hAnsi="Arial" w:cs="Arial" w:hint="default"/>
+      </w:rPr>
+    </w:lvl>
+    <w:lvl w:ilvl="1" w:tplc="04090003" w:tentative="1">
+      <w:start w:val="1"/>
+      <w:numFmt w:val="bullet"/>
+      <w:lvlText w:val="o"/>
+      <w:lvlJc w:val="left"/>
+      <w:pPr>
+        <w:ind w:left="1800" w:hanging="360"/>
+      </w:pPr>
+      <w:rPr>
+        <w:rFonts w:ascii="Courier New" w:hAnsi="Courier New" w:cs="Courier New" w:hint="default"/>
+      </w:rPr>
+    </w:lvl>
+    <w:lvl w:ilvl="2" w:tplc="04090005" w:tentative="1">
+      <w:start w:val="1"/>
+      <w:numFmt w:val="bullet"/>
+      <w:lvlText w:val=""/>
+      <w:lvlJc w:val="left"/>
+      <w:pPr>
+        <w:ind w:left="2520" w:hanging="360"/>
+      </w:pPr>
+      <w:rPr>
+        <w:rFonts w:ascii="Wingdings" w:hAnsi="Wingdings" w:hint="default"/>
+      </w:rPr>
+    </w:lvl>
+    <w:lvl w:ilvl="3" w:tplc="04090001" w:tentative="1">
+      <w:start w:val="1"/>
+      <w:numFmt w:val="bullet"/>
+      <w:lvlText w:val=""/>
+      <w:lvlJc w:val="left"/>
+      <w:pPr>
+        <w:ind w:left="3240" w:hanging="360"/>
+      </w:pPr>
+      <w:rPr>
+        <w:rFonts w:ascii="Symbol" w:hAnsi="Symbol" w:hint="default"/>
+      </w:rPr>
+    </w:lvl>
+    <w:lvl w:ilvl="4" w:tplc="04090003" w:tentative="1">
+      <w:start w:val="1"/>
+      <w:numFmt w:val="bullet"/>
+      <w:lvlText w:val="o"/>
+      <w:lvlJc w:val="left"/>
+      <w:pPr>
+        <w:ind w:left="3960" w:hanging="360"/>
+      </w:pPr>
+      <w:rPr>
+        <w:rFonts w:ascii="Courier New" w:hAnsi="Courier New" w:cs="Courier New" w:hint="default"/>
+      </w:rPr>
+    </w:lvl>
+    <w:lvl w:ilvl="5" w:tplc="04090005" w:tentative="1">
+      <w:start w:val="1"/>
+      <w:numFmt w:val="bullet"/>
+      <w:lvlText w:val=""/>
+      <w:lvlJc w:val="left"/>
+      <w:pPr>
+        <w:ind w:left="4680" w:hanging="360"/>
+      </w:pPr>
+      <w:rPr>
+        <w:rFonts w:ascii="Wingdings" w:hAnsi="Wingdings" w:hint="default"/>
+      </w:rPr>
+    </w:lvl>
+    <w:lvl w:ilvl="6" w:tplc="04090001" w:tentative="1">
+      <w:start w:val="1"/>
+      <w:numFmt w:val="bullet"/>
+      <w:lvlText w:val=""/>
+      <w:lvlJc w:val="left"/>
+      <w:pPr>
+        <w:ind w:left="5400" w:hanging="360"/>
+      </w:pPr>
+      <w:rPr>
+        <w:rFonts w:ascii="Symbol" w:hAnsi="Symbol" w:hint="default"/>
+      </w:rPr>
+    </w:lvl>
+    <w:lvl w:ilvl="7" w:tplc="04090003" w:tentative="1">
+      <w:start w:val="1"/>
+      <w:numFmt w:val="bullet"/>
+      <w:lvlText w:val="o"/>
+      <w:lvlJc w:val="left"/>
+      <w:pPr>
+        <w:ind w:left="6120" w:hanging="360"/>
+      </w:pPr>
+      <w:rPr>
+        <w:rFonts w:ascii="Courier New" w:hAnsi="Courier New" w:cs="Courier New" w:hint="default"/>
+      </w:rPr>
+    </w:lvl>
+    <w:lvl w:ilvl="8" w:tplc="04090005" w:tentative="1">
+      <w:start w:val="1"/>
+      <w:numFmt w:val="bullet"/>
+      <w:lvlText w:val=""/>
+      <w:lvlJc w:val="left"/>
+      <w:pPr>
+        <w:ind w:left="6840" w:hanging="360"/>
+      </w:pPr>
+      <w:rPr>
+        <w:rFonts w:ascii="Wingdings" w:hAnsi="Wingdings" w:hint="default"/>
+      </w:rPr>
+    </w:lvl>
+  </w:abstractNum>
+  <w:abstractNum w:abstractNumId="21" w15:restartNumberingAfterBreak="0">
     <w:nsid w:val="77F960A9"/>
     <w:multiLevelType w:val="hybridMultilevel"/>
     <w:tmpl w:val="588C4D8C"/>
@@ -6907,7 +7272,7 @@
       </w:pPr>
     </w:lvl>
   </w:abstractNum>
-  <w:abstractNum w:abstractNumId="21" w15:restartNumberingAfterBreak="0">
+  <w:abstractNum w:abstractNumId="22" w15:restartNumberingAfterBreak="0">
     <w:nsid w:val="7C6324DB"/>
     <w:multiLevelType w:val="hybridMultilevel"/>
     <w:tmpl w:val="E67499F8"/>
@@ -7000,7 +7365,7 @@
       </w:pPr>
     </w:lvl>
   </w:abstractNum>
-  <w:abstractNum w:abstractNumId="22" w15:restartNumberingAfterBreak="0">
+  <w:abstractNum w:abstractNumId="23" w15:restartNumberingAfterBreak="0">
     <w:nsid w:val="7D6616D1"/>
     <w:multiLevelType w:val="hybridMultilevel"/>
     <w:tmpl w:val="2F320302"/>
@@ -7089,7 +7454,7 @@
       </w:pPr>
     </w:lvl>
   </w:abstractNum>
-  <w:abstractNum w:abstractNumId="23" w15:restartNumberingAfterBreak="0">
+  <w:abstractNum w:abstractNumId="24" w15:restartNumberingAfterBreak="0">
     <w:nsid w:val="7E363602"/>
     <w:multiLevelType w:val="hybridMultilevel"/>
     <w:tmpl w:val="2958985C"/>
@@ -7191,16 +7556,16 @@
     <w:abstractNumId w:val="0"/>
   </w:num>
   <w:num w:numId="4" w16cid:durableId="176773807">
-    <w:abstractNumId w:val="23"/>
+    <w:abstractNumId w:val="24"/>
   </w:num>
   <w:num w:numId="5" w16cid:durableId="330986229">
-    <w:abstractNumId w:val="21"/>
+    <w:abstractNumId w:val="22"/>
   </w:num>
   <w:num w:numId="6" w16cid:durableId="1763136660">
     <w:abstractNumId w:val="18"/>
   </w:num>
   <w:num w:numId="7" w16cid:durableId="374500246">
-    <w:abstractNumId w:val="20"/>
+    <w:abstractNumId w:val="21"/>
   </w:num>
   <w:num w:numId="8" w16cid:durableId="460004344">
     <w:abstractNumId w:val="14"/>
@@ -7230,7 +7595,7 @@
     <w:abstractNumId w:val="7"/>
   </w:num>
   <w:num w:numId="17" w16cid:durableId="1510487056">
-    <w:abstractNumId w:val="22"/>
+    <w:abstractNumId w:val="23"/>
   </w:num>
   <w:num w:numId="18" w16cid:durableId="436144524">
     <w:abstractNumId w:val="11"/>
@@ -7252,6 +7617,9 @@
   </w:num>
   <w:num w:numId="24" w16cid:durableId="275795617">
     <w:abstractNumId w:val="5"/>
+  </w:num>
+  <w:num w:numId="25" w16cid:durableId="1950890592">
+    <w:abstractNumId w:val="20"/>
   </w:num>
 </w:numbering>
 </file>
@@ -7654,7 +8022,7 @@
   <w:style w:type="paragraph" w:default="1" w:styleId="Normal">
     <w:name w:val="Normal"/>
     <w:qFormat/>
-    <w:rsid w:val="00F101F1"/>
+    <w:rsid w:val="00FF47CC"/>
     <w:pPr>
       <w:spacing w:after="0"/>
     </w:pPr>

</xml_diff>